<commit_message>
Agregados permisos por empresa/sucursal y ocultamiento bajo información sensible
</commit_message>
<xml_diff>
--- a/Modificaciones en sistema.docx
+++ b/Modificaciones en sistema.docx
@@ -50,17 +50,15 @@
         <w:contextualSpacing/>
         <w:jc w:val="both"/>
         <w:rPr>
-          <w:b/>
+          <w:highlight w:val="darkYellow"/>
+        </w:rPr>
+      </w:pPr>
+      <w:r>
+        <w:rPr>
           <w:b/>
           <w:bCs/>
           <w:color w:val="C9211E"/>
-        </w:rPr>
-      </w:pPr>
-      <w:r>
-        <w:rPr>
-          <w:b/>
-          <w:bCs/>
-          <w:color w:val="C9211E"/>
+          <w:highlight w:val="darkYellow"/>
         </w:rPr>
         <w:t>Generar Agrupamiento que este relacionado con Empresas, luego modificar los reportes para poder elegir agrupamiento y/o empresa al que pertenece (algo parecido a la carga de ausentismo y la relacion entre empresa/empleado)</w:t>
       </w:r>
@@ -80,7 +78,9 @@
         </w:rPr>
       </w:pPr>
       <w:r>
-        <w:rPr/>
+        <w:rPr>
+          <w:lang w:val="es-ES"/>
+        </w:rPr>
       </w:r>
     </w:p>
     <w:p>
@@ -140,9 +140,29 @@
           <w:b/>
           <w:bCs/>
           <w:color w:val="C9211E"/>
-          <w:lang w:val="es-ES"/>
-        </w:rPr>
-        <w:t>Agregar la posibilidad de asignar sucursales a un usuario determinado y los permisos dentro del sistema son de acuerdo a esas sucursales a la que pertenece (info sobre esas sucursales) y mantener el login por empresa (ver que si se loguea en esa empresa pertenezca tenga asignada alguna de sus sucursales)</w:t>
+          <w:highlight w:val="darkYellow"/>
+          <w:lang w:val="es-ES"/>
+        </w:rPr>
+        <w:t>Agregar la posibilidad de asignar sucursales a un usuario determinado</w:t>
+      </w:r>
+      <w:r>
+        <w:rPr>
+          <w:b/>
+          <w:bCs/>
+          <w:color w:val="C9211E"/>
+          <w:lang w:val="es-ES"/>
+        </w:rPr>
+        <w:t xml:space="preserve"> </w:t>
+      </w:r>
+      <w:r>
+        <w:rPr>
+          <w:b/>
+          <w:bCs/>
+          <w:color w:val="C9211E"/>
+          <w:highlight w:val="darkYellow"/>
+          <w:lang w:val="es-ES"/>
+        </w:rPr>
+        <w:t>y los permisos dentro del sistema son de acuerdo a esas sucursales a la que pertenece (info sobre esas sucursales) y mantener el login por empresa (ver que si se loguea en esa empresa pertenezca tenga asignada alguna de sus sucursales)</w:t>
       </w:r>
     </w:p>
     <w:p>
@@ -160,7 +180,9 @@
         </w:rPr>
       </w:pPr>
       <w:r>
-        <w:rPr/>
+        <w:rPr>
+          <w:lang w:val="es-ES"/>
+        </w:rPr>
       </w:r>
     </w:p>
     <w:p>
@@ -196,7 +218,7 @@
       </w:pPr>
       <w:r>
         <w:drawing>
-          <wp:anchor behindDoc="0" distT="0" distB="0" distL="114300" distR="114300" simplePos="0" locked="0" layoutInCell="0" allowOverlap="1" relativeHeight="2">
+          <wp:anchor behindDoc="0" distT="0" distB="0" distL="114300" distR="114300" simplePos="0" locked="0" layoutInCell="1" allowOverlap="1" relativeHeight="2">
             <wp:simplePos x="0" y="0"/>
             <wp:positionH relativeFrom="column">
               <wp:posOffset>453390</wp:posOffset>
@@ -209,9 +231,9 @@
             <wp:wrapTight wrapText="bothSides">
               <wp:wrapPolygon edited="0">
                 <wp:start x="-15" y="0"/>
-                <wp:lineTo x="-15" y="21360"/>
-                <wp:lineTo x="21456" y="21360"/>
-                <wp:lineTo x="21456" y="0"/>
+                <wp:lineTo x="-15" y="21331"/>
+                <wp:lineTo x="21440" y="21331"/>
+                <wp:lineTo x="21440" y="0"/>
                 <wp:lineTo x="-15" y="0"/>
               </wp:wrapPolygon>
             </wp:wrapTight>
@@ -230,7 +252,7 @@
                   </pic:nvPicPr>
                   <pic:blipFill>
                     <a:blip r:embed="rId2"/>
-                    <a:srcRect l="32256" t="35320" r="11070" b="45866"/>
+                    <a:srcRect l="32259" t="35320" r="11070" b="45866"/>
                     <a:stretch>
                       <a:fillRect/>
                     </a:stretch>
@@ -254,7 +276,69 @@
         <w:rPr>
           <w:lang w:val="es-ES"/>
         </w:rPr>
-        <w:t>Eso sería todo lo que tiene que mostrar.</w:t>
+        <w:t>E</w:t>
+      </w:r>
+      <w:r>
+        <w:rPr>
+          <w:lang w:val="es-ES"/>
+        </w:rPr>
+        <w:t>so sería todo lo que tiene que mostrar.</w:t>
+      </w:r>
+    </w:p>
+    <w:p>
+      <w:pPr>
+        <w:pStyle w:val="ListParagraph"/>
+        <w:spacing w:lineRule="auto" w:line="360" w:before="0" w:after="0"/>
+        <w:contextualSpacing/>
+        <w:jc w:val="both"/>
+        <w:rPr>
+          <w:lang w:val="es-ES"/>
+        </w:rPr>
+      </w:pPr>
+      <w:r>
+        <w:rPr/>
+      </w:r>
+    </w:p>
+    <w:p>
+      <w:pPr>
+        <w:pStyle w:val="ListParagraph"/>
+        <w:spacing w:lineRule="auto" w:line="360" w:before="0" w:after="0"/>
+        <w:contextualSpacing/>
+        <w:jc w:val="both"/>
+        <w:rPr>
+          <w:lang w:val="es-ES"/>
+        </w:rPr>
+      </w:pPr>
+      <w:r>
+        <w:rPr/>
+      </w:r>
+    </w:p>
+    <w:p>
+      <w:pPr>
+        <w:pStyle w:val="ListParagraph"/>
+        <w:spacing w:lineRule="auto" w:line="360" w:before="0" w:after="0"/>
+        <w:contextualSpacing/>
+        <w:jc w:val="both"/>
+        <w:rPr>
+          <w:lang w:val="es-ES"/>
+        </w:rPr>
+      </w:pPr>
+      <w:r>
+        <w:rPr/>
+      </w:r>
+    </w:p>
+    <w:p>
+      <w:pPr>
+        <w:pStyle w:val="ListParagraph"/>
+        <w:spacing w:lineRule="auto" w:line="360" w:before="0" w:after="0"/>
+        <w:contextualSpacing/>
+        <w:jc w:val="both"/>
+        <w:rPr>
+          <w:lang w:val="es-ES"/>
+        </w:rPr>
+      </w:pPr>
+      <w:r>
+        <w:rPr/>
       </w:r>
     </w:p>
     <w:p>
@@ -281,10 +365,27 @@
         <w:contextualSpacing/>
         <w:jc w:val="both"/>
         <w:rPr>
-          <w:b/>
+          <w:highlight w:val="darkYellow"/>
+        </w:rPr>
+      </w:pPr>
+      <w:r>
+        <w:rPr>
           <w:b/>
           <w:bCs/>
           <w:color w:val="C9211E"/>
+          <w:highlight w:val="darkYellow"/>
+        </w:rPr>
+        <w:t xml:space="preserve">Crear un permiso nuevo que determine si se puede ver/imprimir </w:t>
+      </w:r>
+    </w:p>
+    <w:p>
+      <w:pPr>
+        <w:pStyle w:val="ListParagraph"/>
+        <w:spacing w:lineRule="auto" w:line="360" w:before="0" w:after="0"/>
+        <w:contextualSpacing/>
+        <w:jc w:val="both"/>
+        <w:rPr>
+          <w:highlight w:val="darkYellow"/>
         </w:rPr>
       </w:pPr>
       <w:r>
@@ -292,28 +393,27 @@
           <w:b/>
           <w:bCs/>
           <w:color w:val="C9211E"/>
-        </w:rPr>
-        <w:t>Crear un permiso nuevo que determine si se puede ver/imprimir informacion sensible con respecto a los usuarios y sus diagnosticos.</w:t>
-      </w:r>
-    </w:p>
-    <w:p>
-      <w:pPr>
-        <w:pStyle w:val="ListParagraph"/>
-        <w:spacing w:lineRule="auto" w:line="360" w:before="0" w:after="0"/>
-        <w:contextualSpacing/>
-        <w:jc w:val="both"/>
-        <w:rPr>
-          <w:b/>
+          <w:highlight w:val="darkYellow"/>
+        </w:rPr>
+        <w:t>informacion sensible con respecto a los usuarios y sus diagnosticos.</w:t>
+      </w:r>
+    </w:p>
+    <w:p>
+      <w:pPr>
+        <w:pStyle w:val="ListParagraph"/>
+        <w:spacing w:lineRule="auto" w:line="360" w:before="0" w:after="0"/>
+        <w:contextualSpacing/>
+        <w:jc w:val="both"/>
+        <w:rPr>
+          <w:highlight w:val="darkYellow"/>
+        </w:rPr>
+      </w:pPr>
+      <w:r>
+        <w:rPr>
           <w:b/>
           <w:bCs/>
           <w:color w:val="C9211E"/>
-        </w:rPr>
-      </w:pPr>
-      <w:r>
-        <w:rPr>
-          <w:b/>
-          <w:bCs/>
-          <w:color w:val="C9211E"/>
+          <w:highlight w:val="darkYellow"/>
         </w:rPr>
         <w:t>Info sensible seria: el diagnostico, grupo patológico y las evoluciones</w:t>
       </w:r>
@@ -332,7 +432,7 @@
 </file>
 
 <file path=word/numbering.xml><?xml version="1.0" encoding="utf-8"?>
-<w:numbering xmlns:w="http://schemas.openxmlformats.org/wordprocessingml/2006/main" xmlns:o="urn:schemas-microsoft-com:office:office" xmlns:r="http://schemas.openxmlformats.org/officeDocument/2006/relationships" xmlns:v="urn:schemas-microsoft-com:vml" xmlns:mc="http://schemas.openxmlformats.org/markup-compatibility/2006" xmlns:w14="http://schemas.microsoft.com/office/word/2010/wordml" mc:Ignorable="w14">
+<w:numbering xmlns:w="http://schemas.openxmlformats.org/wordprocessingml/2006/main" xmlns:o="urn:schemas-microsoft-com:office:office" xmlns:r="http://schemas.openxmlformats.org/officeDocument/2006/relationships" xmlns:v="urn:schemas-microsoft-com:vml">
   <w:abstractNum w:abstractNumId="1">
     <w:lvl w:ilvl="0">
       <w:numFmt w:val="bullet"/>
@@ -603,7 +703,6 @@
     <w:rPrDefault>
       <w:rPr>
         <w:rFonts w:ascii="Calibri" w:hAnsi="Calibri" w:eastAsia="Calibri" w:cs="" w:asciiTheme="minorHAnsi" w:cstheme="minorBidi" w:eastAsiaTheme="minorHAnsi" w:hAnsiTheme="minorHAnsi"/>
-        <w:sz w:val="22"/>
         <w:szCs w:val="22"/>
         <w:lang w:val="es-AR" w:eastAsia="en-US" w:bidi="ar-SA"/>
       </w:rPr>
@@ -1014,10 +1113,10 @@
     <w:qFormat/>
     <w:rPr/>
   </w:style>
-  <w:style w:type="paragraph" w:styleId="Ttulo">
-    <w:name w:val="Título"/>
+  <w:style w:type="paragraph" w:styleId="Heading">
+    <w:name w:val="Heading"/>
     <w:basedOn w:val="Normal"/>
-    <w:next w:val="Cuerpodetexto"/>
+    <w:next w:val="TextBody"/>
     <w:qFormat/>
     <w:pPr>
       <w:keepNext w:val="true"/>
@@ -1029,7 +1128,7 @@
       <w:szCs w:val="28"/>
     </w:rPr>
   </w:style>
-  <w:style w:type="paragraph" w:styleId="Cuerpodetexto">
+  <w:style w:type="paragraph" w:styleId="TextBody">
     <w:name w:val="Body Text"/>
     <w:basedOn w:val="Normal"/>
     <w:pPr>
@@ -1037,15 +1136,15 @@
     </w:pPr>
     <w:rPr/>
   </w:style>
-  <w:style w:type="paragraph" w:styleId="Lista">
+  <w:style w:type="paragraph" w:styleId="List">
     <w:name w:val="List"/>
-    <w:basedOn w:val="Cuerpodetexto"/>
+    <w:basedOn w:val="TextBody"/>
     <w:pPr/>
     <w:rPr>
       <w:rFonts w:cs="Lohit Devanagari"/>
     </w:rPr>
   </w:style>
-  <w:style w:type="paragraph" w:styleId="Leyenda">
+  <w:style w:type="paragraph" w:styleId="Caption">
     <w:name w:val="Caption"/>
     <w:basedOn w:val="Normal"/>
     <w:qFormat/>
@@ -1059,6 +1158,32 @@
       <w:iCs/>
       <w:sz w:val="24"/>
       <w:szCs w:val="24"/>
+    </w:rPr>
+  </w:style>
+  <w:style w:type="paragraph" w:styleId="Index">
+    <w:name w:val="Index"/>
+    <w:basedOn w:val="Normal"/>
+    <w:qFormat/>
+    <w:pPr>
+      <w:suppressLineNumbers/>
+    </w:pPr>
+    <w:rPr>
+      <w:rFonts w:cs="Lohit Devanagari"/>
+    </w:rPr>
+  </w:style>
+  <w:style w:type="paragraph" w:styleId="Ttulo">
+    <w:name w:val="Título"/>
+    <w:basedOn w:val="Normal"/>
+    <w:next w:val="TextBody"/>
+    <w:qFormat/>
+    <w:pPr>
+      <w:keepNext w:val="true"/>
+      <w:spacing w:before="240" w:after="120"/>
+    </w:pPr>
+    <w:rPr>
+      <w:rFonts w:ascii="Liberation Sans" w:hAnsi="Liberation Sans" w:eastAsia="Noto Sans CJK SC" w:cs="Lohit Devanagari"/>
+      <w:sz w:val="28"/>
+      <w:szCs w:val="28"/>
     </w:rPr>
   </w:style>
   <w:style w:type="paragraph" w:styleId="Ndice">

</xml_diff>

<commit_message>
Modificaciones sobre el doc
</commit_message>
<xml_diff>
--- a/Modificaciones en sistema.docx
+++ b/Modificaciones en sistema.docx
@@ -49,9 +49,7 @@
         <w:spacing w:lineRule="auto" w:line="360" w:before="0" w:after="0"/>
         <w:contextualSpacing/>
         <w:jc w:val="both"/>
-        <w:rPr>
-          <w:highlight w:val="darkYellow"/>
-        </w:rPr>
+        <w:rPr/>
       </w:pPr>
       <w:r>
         <w:rPr>
@@ -60,7 +58,15 @@
           <w:color w:val="C9211E"/>
           <w:highlight w:val="darkYellow"/>
         </w:rPr>
-        <w:t>Generar Agrupamiento que este relacionado con Empresas, luego modificar los reportes para poder elegir agrupamiento y/o empresa al que pertenece (algo parecido a la carga de ausentismo y la relacion entre empresa/empleado)</w:t>
+        <w:t>Generar Agrupamiento que este relacionado con Empresas,</w:t>
+      </w:r>
+      <w:r>
+        <w:rPr>
+          <w:b/>
+          <w:bCs/>
+          <w:color w:val="C9211E"/>
+        </w:rPr>
+        <w:t xml:space="preserve"> luego modificar los reportes para poder elegir agrupamiento y/o empresa al que pertenece (algo parecido a la carga de ausentismo y la relacion entre empresa/empleado)</w:t>
       </w:r>
     </w:p>
     <w:p>
@@ -231,9 +237,9 @@
             <wp:wrapTight wrapText="bothSides">
               <wp:wrapPolygon edited="0">
                 <wp:start x="-15" y="0"/>
-                <wp:lineTo x="-15" y="21331"/>
-                <wp:lineTo x="21440" y="21331"/>
-                <wp:lineTo x="21440" y="0"/>
+                <wp:lineTo x="-15" y="21303"/>
+                <wp:lineTo x="21425" y="21303"/>
+                <wp:lineTo x="21425" y="0"/>
                 <wp:lineTo x="-15" y="0"/>
               </wp:wrapPolygon>
             </wp:wrapTight>
@@ -252,7 +258,7 @@
                   </pic:nvPicPr>
                   <pic:blipFill>
                     <a:blip r:embed="rId2"/>
-                    <a:srcRect l="32259" t="35320" r="11070" b="45866"/>
+                    <a:srcRect l="32264" t="35320" r="11070" b="45866"/>
                     <a:stretch>
                       <a:fillRect/>
                     </a:stretch>
@@ -296,49 +302,57 @@
         </w:rPr>
       </w:pPr>
       <w:r>
-        <w:rPr/>
-      </w:r>
-    </w:p>
-    <w:p>
-      <w:pPr>
-        <w:pStyle w:val="ListParagraph"/>
-        <w:spacing w:lineRule="auto" w:line="360" w:before="0" w:after="0"/>
-        <w:contextualSpacing/>
-        <w:jc w:val="both"/>
-        <w:rPr>
-          <w:lang w:val="es-ES"/>
-        </w:rPr>
-      </w:pPr>
-      <w:r>
-        <w:rPr/>
-      </w:r>
-    </w:p>
-    <w:p>
-      <w:pPr>
-        <w:pStyle w:val="ListParagraph"/>
-        <w:spacing w:lineRule="auto" w:line="360" w:before="0" w:after="0"/>
-        <w:contextualSpacing/>
-        <w:jc w:val="both"/>
-        <w:rPr>
-          <w:lang w:val="es-ES"/>
-        </w:rPr>
-      </w:pPr>
-      <w:r>
-        <w:rPr/>
-      </w:r>
-    </w:p>
-    <w:p>
-      <w:pPr>
-        <w:pStyle w:val="ListParagraph"/>
-        <w:spacing w:lineRule="auto" w:line="360" w:before="0" w:after="0"/>
-        <w:contextualSpacing/>
-        <w:jc w:val="both"/>
-        <w:rPr>
-          <w:lang w:val="es-ES"/>
-        </w:rPr>
-      </w:pPr>
-      <w:r>
-        <w:rPr/>
+        <w:rPr>
+          <w:lang w:val="es-ES"/>
+        </w:rPr>
+      </w:r>
+    </w:p>
+    <w:p>
+      <w:pPr>
+        <w:pStyle w:val="ListParagraph"/>
+        <w:spacing w:lineRule="auto" w:line="360" w:before="0" w:after="0"/>
+        <w:contextualSpacing/>
+        <w:jc w:val="both"/>
+        <w:rPr>
+          <w:lang w:val="es-ES"/>
+        </w:rPr>
+      </w:pPr>
+      <w:r>
+        <w:rPr>
+          <w:lang w:val="es-ES"/>
+        </w:rPr>
+      </w:r>
+    </w:p>
+    <w:p>
+      <w:pPr>
+        <w:pStyle w:val="ListParagraph"/>
+        <w:spacing w:lineRule="auto" w:line="360" w:before="0" w:after="0"/>
+        <w:contextualSpacing/>
+        <w:jc w:val="both"/>
+        <w:rPr>
+          <w:lang w:val="es-ES"/>
+        </w:rPr>
+      </w:pPr>
+      <w:r>
+        <w:rPr>
+          <w:lang w:val="es-ES"/>
+        </w:rPr>
+      </w:r>
+    </w:p>
+    <w:p>
+      <w:pPr>
+        <w:pStyle w:val="ListParagraph"/>
+        <w:spacing w:lineRule="auto" w:line="360" w:before="0" w:after="0"/>
+        <w:contextualSpacing/>
+        <w:jc w:val="both"/>
+        <w:rPr>
+          <w:lang w:val="es-ES"/>
+        </w:rPr>
+      </w:pPr>
+      <w:r>
+        <w:rPr>
+          <w:lang w:val="es-ES"/>
+        </w:rPr>
       </w:r>
     </w:p>
     <w:p>

</xml_diff>